<commit_message>
revice output and sample size
</commit_message>
<xml_diff>
--- a/Final Project.docx
+++ b/Final Project.docx
@@ -1198,15 +1198,15 @@
       <w:r>
         <w:rPr>
           <w:rFonts w:cs="Times New Roman" w:ascii="Times New Roman" w:hAnsi="Times New Roman"/>
-          <w:highlight w:val="black"/>
-        </w:rPr>
-        <w:t>BondStreamingService</w:t>
-      </w:r>
-      <w:r>
-        <w:rPr>
-          <w:rFonts w:cs="Times New Roman" w:ascii="Times New Roman" w:hAnsi="Times New Roman"/>
-        </w:rPr>
-        <w:t xml:space="preserve">, and </w:t>
+          <w:highlight w:val="red"/>
+        </w:rPr>
+        <w:t>BondStreamingService,</w:t>
+      </w:r>
+      <w:r>
+        <w:rPr>
+          <w:rFonts w:cs="Times New Roman" w:ascii="Times New Roman" w:hAnsi="Times New Roman"/>
+        </w:rPr>
+        <w:t xml:space="preserve"> and </w:t>
       </w:r>
       <w:r>
         <w:rPr>
@@ -1277,7 +1277,6 @@
     <w:rPrDefault>
       <w:rPr>
         <w:rFonts w:ascii="Calibri" w:hAnsi="Calibri" w:eastAsia="Calibri" w:cs="" w:asciiTheme="minorHAnsi" w:cstheme="minorBidi" w:eastAsiaTheme="minorHAnsi" w:hAnsiTheme="minorHAnsi"/>
-        <w:sz w:val="22"/>
         <w:szCs w:val="22"/>
         <w:lang w:val="en-US" w:eastAsia="en-US" w:bidi="ar-SA"/>
       </w:rPr>
@@ -1671,7 +1670,7 @@
     </w:pPr>
     <w:rPr>
       <w:rFonts w:ascii="Calibri" w:hAnsi="Calibri" w:eastAsia="Calibri" w:cs="" w:asciiTheme="minorHAnsi" w:cstheme="minorBidi" w:eastAsiaTheme="minorHAnsi" w:hAnsiTheme="minorHAnsi"/>
-      <w:color w:val="auto"/>
+      <w:color w:val="00000A"/>
       <w:sz w:val="22"/>
       <w:szCs w:val="22"/>
       <w:lang w:val="en-US" w:eastAsia="en-US" w:bidi="ar-SA"/>

</xml_diff>